<commit_message>
Iris dataset testing and refactoring.
</commit_message>
<xml_diff>
--- a/Внести корективи на майбутнє.docx
+++ b/Внести корективи на майбутнє.docx
@@ -5,7 +5,6 @@
     <w:p>
       <w:pPr>
         <w:rPr>
-          <w:rFonts w:hint="eastAsia"/>
           <w:lang w:val="en-US"/>
         </w:rPr>
       </w:pPr>
@@ -58,6 +57,103 @@
         <w:t>’</w:t>
       </w:r>
     </w:p>
+    <w:p>
+      <w:pPr>
+        <w:rPr>
+          <w:lang w:val="en-US"/>
+        </w:rPr>
+      </w:pPr>
+      <w:r>
+        <w:rPr>
+          <w:lang w:val="en-US"/>
+        </w:rPr>
+        <w:br w:type="page"/>
+      </w:r>
+    </w:p>
+    <w:p>
+      <w:pPr>
+        <w:jc w:val="center"/>
+        <w:rPr>
+          <w:b/>
+          <w:bCs/>
+        </w:rPr>
+      </w:pPr>
+      <w:proofErr w:type="spellStart"/>
+      <w:r>
+        <w:rPr>
+          <w:b/>
+          <w:bCs/>
+        </w:rPr>
+        <w:lastRenderedPageBreak/>
+        <w:t>def</w:t>
+      </w:r>
+      <w:proofErr w:type="spellEnd"/>
+      <w:r>
+        <w:rPr>
+          <w:b/>
+          <w:bCs/>
+        </w:rPr>
+        <w:t xml:space="preserve"> </w:t>
+      </w:r>
+      <w:proofErr w:type="spellStart"/>
+      <w:r>
+        <w:rPr>
+          <w:b/>
+          <w:bCs/>
+        </w:rPr>
+        <w:t>biological_age_of_each_cluster</w:t>
+      </w:r>
+      <w:proofErr w:type="spellEnd"/>
+    </w:p>
+    <w:p>
+      <w:pPr>
+        <w:ind w:firstLine="708"/>
+      </w:pPr>
+      <w:r>
+        <w:t xml:space="preserve"># </w:t>
+      </w:r>
+      <w:proofErr w:type="spellStart"/>
+      <w:r>
+        <w:t>summ</w:t>
+      </w:r>
+      <w:proofErr w:type="spellEnd"/>
+      <w:r>
+        <w:t xml:space="preserve"> += </w:t>
+      </w:r>
+      <w:proofErr w:type="spellStart"/>
+      <w:r>
+        <w:t>ages_train_dataframe</w:t>
+      </w:r>
+      <w:proofErr w:type="spellEnd"/>
+      <w:r>
+        <w:t>['</w:t>
+      </w:r>
+      <w:proofErr w:type="spellStart"/>
+      <w:r>
+        <w:t>Age</w:t>
+      </w:r>
+      <w:proofErr w:type="spellEnd"/>
+      <w:r>
+        <w:t>'].</w:t>
+      </w:r>
+      <w:proofErr w:type="spellStart"/>
+      <w:r>
+        <w:t>values</w:t>
+      </w:r>
+      <w:proofErr w:type="spellEnd"/>
+      <w:r>
+        <w:t>[</w:t>
+      </w:r>
+      <w:proofErr w:type="spellStart"/>
+      <w:r>
+        <w:t>person_index</w:t>
+      </w:r>
+      <w:proofErr w:type="spellEnd"/>
+      <w:r>
+        <w:t>]</w:t>
+      </w:r>
+    </w:p>
+    <w:p/>
     <w:p/>
     <w:sectPr>
       <w:pgSz w:w="11906" w:h="16838"/>

</xml_diff>